<commit_message>
Updated and edited postmortem
</commit_message>
<xml_diff>
--- a/Documents/Postmortem/Postmortem_Sprint_2.docx
+++ b/Documents/Postmortem/Postmortem_Sprint_2.docx
@@ -166,14 +166,7 @@
         <w:rPr>
           <w:rFonts w:ascii="Times New Roman" w:hAnsi="Times New Roman" w:cs="Times New Roman"/>
         </w:rPr>
-        <w:t xml:space="preserve">As per the Scrum process, the team divided the budget document into sections. These sections were defined by comparing the rubric, provided to us by the class instructors, and a budget document example from the team </w:t>
-      </w:r>
-      <w:proofErr w:type="spellStart"/>
-      <w:r>
-        <w:rPr>
-          <w:rFonts w:ascii="Times New Roman" w:hAnsi="Times New Roman" w:cs="Times New Roman"/>
-        </w:rPr>
-        <w:t>Bird</w:t>
+        <w:t>As per the Scrum process, the team divided the budget document into sections. These sections were defined by comparing the rubric, provided to us by the class instructors, and a budget document example from the team Bird</w:t>
       </w:r>
       <w:r>
         <w:rPr>
@@ -185,14 +178,7 @@
         <w:rPr>
           <w:rFonts w:ascii="Times New Roman" w:hAnsi="Times New Roman" w:cs="Times New Roman"/>
         </w:rPr>
-        <w:t>nators</w:t>
-      </w:r>
-      <w:proofErr w:type="spellEnd"/>
-      <w:r>
-        <w:rPr>
-          <w:rFonts w:ascii="Times New Roman" w:hAnsi="Times New Roman" w:cs="Times New Roman"/>
-        </w:rPr>
-        <w:t xml:space="preserve"> from the 2013-2014 Senior Design Project.</w:t>
+        <w:t>nators from the 2013-2014 Senior Design Project.</w:t>
       </w:r>
     </w:p>
     <w:p>
@@ -954,8 +940,6 @@
               </w:rPr>
               <w:t>nt Tracea</w:t>
             </w:r>
-            <w:bookmarkStart w:id="0" w:name="_GoBack"/>
-            <w:bookmarkEnd w:id="0"/>
             <w:r>
               <w:rPr>
                 <w:rFonts w:ascii="Times New Roman" w:hAnsi="Times New Roman" w:cs="Times New Roman"/>
@@ -1075,21 +1059,7 @@
               <w:rPr>
                 <w:rFonts w:ascii="Times New Roman" w:hAnsi="Times New Roman" w:cs="Times New Roman"/>
               </w:rPr>
-              <w:t>Luis: Adding .</w:t>
-            </w:r>
-            <w:proofErr w:type="spellStart"/>
-            <w:r>
-              <w:rPr>
-                <w:rFonts w:ascii="Times New Roman" w:hAnsi="Times New Roman" w:cs="Times New Roman"/>
-              </w:rPr>
-              <w:t>docx</w:t>
-            </w:r>
-            <w:proofErr w:type="spellEnd"/>
-            <w:r>
-              <w:rPr>
-                <w:rFonts w:ascii="Times New Roman" w:hAnsi="Times New Roman" w:cs="Times New Roman"/>
-              </w:rPr>
-              <w:t xml:space="preserve"> fi</w:t>
+              <w:t>Luis: Adding .docx fi</w:t>
             </w:r>
             <w:r>
               <w:rPr>
@@ -1251,7 +1221,21 @@
         <w:rPr>
           <w:rFonts w:ascii="Times New Roman" w:hAnsi="Times New Roman" w:cs="Times New Roman"/>
         </w:rPr>
-        <w:t xml:space="preserve">Continuing the postmortem method used for spring one, the scrum master requested the team members to answer seven questions that described quality of the sprint. These </w:t>
+        <w:t xml:space="preserve">Continuing the postmortem method used for spring one, the scrum master requested </w:t>
+      </w:r>
+      <w:r>
+        <w:rPr>
+          <w:rFonts w:ascii="Times New Roman" w:hAnsi="Times New Roman" w:cs="Times New Roman"/>
+        </w:rPr>
+        <w:t>the team members to answer</w:t>
+      </w:r>
+      <w:bookmarkStart w:id="0" w:name="_GoBack"/>
+      <w:bookmarkEnd w:id="0"/>
+      <w:r>
+        <w:rPr>
+          <w:rFonts w:ascii="Times New Roman" w:hAnsi="Times New Roman" w:cs="Times New Roman"/>
+        </w:rPr>
+        <w:t xml:space="preserve"> questions that described quality of the sprint. These </w:t>
       </w:r>
       <w:r>
         <w:rPr>
@@ -1780,14 +1764,12 @@
         </w:rPr>
         <w:t xml:space="preserve"> </w:t>
       </w:r>
-      <w:proofErr w:type="spellStart"/>
-      <w:r>
-        <w:rPr>
-          <w:rFonts w:ascii="Times New Roman" w:hAnsi="Times New Roman" w:cs="Times New Roman"/>
-        </w:rPr>
-        <w:t>DropBox</w:t>
-      </w:r>
-      <w:proofErr w:type="spellEnd"/>
+      <w:r>
+        <w:rPr>
+          <w:rFonts w:ascii="Times New Roman" w:hAnsi="Times New Roman" w:cs="Times New Roman"/>
+        </w:rPr>
+        <w:t>Dropbox</w:t>
+      </w:r>
       <w:r>
         <w:rPr>
           <w:rFonts w:ascii="Times New Roman" w:hAnsi="Times New Roman" w:cs="Times New Roman"/>
@@ -1815,7 +1797,7 @@
       </w:r>
     </w:p>
     <w:sectPr>
-      <w:headerReference w:type="default" r:id="rId8"/>
+      <w:headerReference w:type="default" r:id="rId9"/>
       <w:pgSz w:w="12240" w:h="15840"/>
       <w:pgMar w:top="1440" w:right="1440" w:bottom="1440" w:left="1440" w:header="720" w:footer="720" w:gutter="0"/>
       <w:cols w:space="720"/>
@@ -2883,8 +2865,20 @@
   <a:extraClrSchemeLst/>
   <a:extLst>
     <a:ext uri="{05A4C25C-085E-4340-85A3-A5531E510DB2}">
-      <thm15:themeFamily xmlns:thm15="http://schemas.microsoft.com/office/thememl/2012/main" xmlns="" name="Office Theme" id="{62F939B6-93AF-4DB8-9C6B-D6C7DFDC589F}" vid="{4A3C46E8-61CC-4603-A589-7422A47A8E4A}"/>
+      <thm15:themeFamily xmlns="" xmlns:thm15="http://schemas.microsoft.com/office/thememl/2012/main" name="Office Theme" id="{62F939B6-93AF-4DB8-9C6B-D6C7DFDC589F}" vid="{4A3C46E8-61CC-4603-A589-7422A47A8E4A}"/>
     </a:ext>
   </a:extLst>
 </a:theme>
+</file>
+
+<file path=customXml/item1.xml><?xml version="1.0" encoding="utf-8"?>
+<b:Sources xmlns:b="http://schemas.openxmlformats.org/officeDocument/2006/bibliography" xmlns="http://schemas.openxmlformats.org/officeDocument/2006/bibliography" SelectedStyle="\APA.XSL" StyleName="APA"/>
+</file>
+
+<file path=customXml/itemProps1.xml><?xml version="1.0" encoding="utf-8"?>
+<ds:datastoreItem xmlns:ds="http://schemas.openxmlformats.org/officeDocument/2006/customXml" ds:itemID="{A14C49A3-23E8-40EB-AC59-F48C2A6A0E6A}">
+  <ds:schemaRefs>
+    <ds:schemaRef ds:uri="http://schemas.openxmlformats.org/officeDocument/2006/bibliography"/>
+  </ds:schemaRefs>
+</ds:datastoreItem>
 </file>
</xml_diff>